<commit_message>
feito a entidade de userRole e Role. os relacionamentos de role - user - userrole
</commit_message>
<xml_diff>
--- a/ProjectsAngular/PortalDeExame/anotacoes.docx
+++ b/ProjectsAngular/PortalDeExame/anotacoes.docx
@@ -110,6 +110,50 @@
                   </pic:nvPicPr>
                   <pic:blipFill>
                     <a:blip r:embed="rId7"/>
+                    <a:stretch>
+                      <a:fillRect/>
+                    </a:stretch>
+                  </pic:blipFill>
+                  <pic:spPr>
+                    <a:xfrm>
+                      <a:off x="0" y="0"/>
+                      <a:ext cx="5400040" cy="3036071"/>
+                    </a:xfrm>
+                    <a:prstGeom prst="rect">
+                      <a:avLst/>
+                    </a:prstGeom>
+                  </pic:spPr>
+                </pic:pic>
+              </a:graphicData>
+            </a:graphic>
+          </wp:inline>
+        </w:drawing>
+      </w:r>
+    </w:p>
+    <w:p>
+      <w:r>
+        <w:rPr>
+          <w:noProof/>
+          <w:lang w:eastAsia="pt-BR"/>
+        </w:rPr>
+        <w:lastRenderedPageBreak/>
+        <w:drawing>
+          <wp:inline distT="0" distB="0" distL="0" distR="0" wp14:anchorId="11AB992C" wp14:editId="06567DB6">
+            <wp:extent cx="5400040" cy="3036071"/>
+            <wp:effectExtent l="0" t="0" r="0" b="0"/>
+            <wp:docPr id="4" name="Imagem 4"/>
+            <wp:cNvGraphicFramePr>
+              <a:graphicFrameLocks xmlns:a="http://schemas.openxmlformats.org/drawingml/2006/main" noChangeAspect="1"/>
+            </wp:cNvGraphicFramePr>
+            <a:graphic xmlns:a="http://schemas.openxmlformats.org/drawingml/2006/main">
+              <a:graphicData uri="http://schemas.openxmlformats.org/drawingml/2006/picture">
+                <pic:pic xmlns:pic="http://schemas.openxmlformats.org/drawingml/2006/picture">
+                  <pic:nvPicPr>
+                    <pic:cNvPr id="0" name=""/>
+                    <pic:cNvPicPr/>
+                  </pic:nvPicPr>
+                  <pic:blipFill>
+                    <a:blip r:embed="rId8"/>
                     <a:stretch>
                       <a:fillRect/>
                     </a:stretch>

</xml_diff>

<commit_message>
fiz os guardas dos path admin e user, o service de login para guardar o token, authenticacao e outros
</commit_message>
<xml_diff>
--- a/ProjectsAngular/PortalDeExame/anotacoes.docx
+++ b/ProjectsAngular/PortalDeExame/anotacoes.docx
@@ -88,63 +88,184 @@
         </w:drawing>
       </w:r>
     </w:p>
+    <w:p/>
     <w:p>
+      <w:pPr>
+        <w:spacing w:after="150" w:line="240" w:lineRule="auto"/>
+        <w:textAlignment w:val="baseline"/>
+        <w:outlineLvl w:val="1"/>
+        <w:rPr>
+          <w:rFonts w:ascii="WorkSans-SemiBold" w:eastAsia="Times New Roman" w:hAnsi="WorkSans-SemiBold" w:cs="Times New Roman"/>
+          <w:b/>
+          <w:bCs/>
+          <w:color w:val="0E1835"/>
+          <w:sz w:val="30"/>
+          <w:szCs w:val="30"/>
+          <w:lang w:eastAsia="pt-BR"/>
+        </w:rPr>
+      </w:pPr>
+      <w:proofErr w:type="spellStart"/>
+      <w:proofErr w:type="gramStart"/>
+      <w:r>
+        <w:rPr>
+          <w:rFonts w:ascii="WorkSans-SemiBold" w:eastAsia="Times New Roman" w:hAnsi="WorkSans-SemiBold" w:cs="Times New Roman"/>
+          <w:b/>
+          <w:bCs/>
+          <w:color w:val="0E1835"/>
+          <w:sz w:val="30"/>
+          <w:szCs w:val="30"/>
+          <w:lang w:eastAsia="pt-BR"/>
+        </w:rPr>
+        <w:t>DetailsService</w:t>
+      </w:r>
+      <w:proofErr w:type="spellEnd"/>
+      <w:proofErr w:type="gramEnd"/>
+    </w:p>
+    <w:p>
+      <w:hyperlink r:id="rId7" w:history="1">
+        <w:r>
+          <w:rPr>
+            <w:rStyle w:val="Hyperlink"/>
+          </w:rPr>
+          <w:t>https://imasters.com.br/back-end/implementando-userdetailsservice-spring-security</w:t>
+        </w:r>
+      </w:hyperlink>
+    </w:p>
+    <w:p/>
+    <w:p>
+      <w:pPr>
+        <w:rPr>
+          <w:b/>
+        </w:rPr>
+      </w:pPr>
+      <w:proofErr w:type="spellStart"/>
+      <w:proofErr w:type="gramStart"/>
+      <w:r>
+        <w:rPr>
+          <w:b/>
+        </w:rPr>
+        <w:t>jaxb</w:t>
+      </w:r>
+      <w:proofErr w:type="gramEnd"/>
+      <w:r>
+        <w:rPr>
+          <w:b/>
+        </w:rPr>
+        <w:t>-api</w:t>
+      </w:r>
+      <w:proofErr w:type="spellEnd"/>
+      <w:r>
+        <w:rPr>
+          <w:b/>
+        </w:rPr>
+        <w:t xml:space="preserve"> o que e</w:t>
+      </w:r>
+      <w:r>
+        <w:rPr>
+          <w:b/>
+        </w:rPr>
+        <w:t>?</w:t>
+      </w:r>
+    </w:p>
+    <w:p>
+      <w:pPr>
+        <w:rPr>
+          <w:b/>
+        </w:rPr>
+      </w:pPr>
+      <w:proofErr w:type="spellStart"/>
+      <w:proofErr w:type="gramStart"/>
+      <w:r>
+        <w:rPr>
+          <w:b/>
+        </w:rPr>
+        <w:t>jjwt</w:t>
+      </w:r>
+      <w:proofErr w:type="spellEnd"/>
+      <w:proofErr w:type="gramEnd"/>
+      <w:r>
+        <w:rPr>
+          <w:b/>
+        </w:rPr>
+        <w:t xml:space="preserve"> </w:t>
+      </w:r>
+      <w:proofErr w:type="spellStart"/>
+      <w:r>
+        <w:rPr>
+          <w:b/>
+        </w:rPr>
+        <w:t>maven</w:t>
+      </w:r>
+      <w:proofErr w:type="spellEnd"/>
+      <w:r>
+        <w:rPr>
+          <w:b/>
+        </w:rPr>
+        <w:t xml:space="preserve"> o que e</w:t>
+      </w:r>
+      <w:r>
+        <w:rPr>
+          <w:b/>
+        </w:rPr>
+        <w:t>?</w:t>
+      </w:r>
+    </w:p>
+    <w:p>
+      <w:pPr>
+        <w:rPr>
+          <w:b/>
+        </w:rPr>
+      </w:pPr>
+      <w:proofErr w:type="gramStart"/>
+      <w:r>
+        <w:rPr>
+          <w:b/>
+        </w:rPr>
+        <w:t>o</w:t>
+      </w:r>
+      <w:proofErr w:type="gramEnd"/>
+      <w:r>
+        <w:rPr>
+          <w:b/>
+        </w:rPr>
+        <w:t xml:space="preserve"> que </w:t>
+      </w:r>
+      <w:proofErr w:type="spellStart"/>
+      <w:r>
+        <w:rPr>
+          <w:b/>
+        </w:rPr>
+        <w:t>csrf</w:t>
+      </w:r>
+      <w:proofErr w:type="spellEnd"/>
+      <w:r>
+        <w:rPr>
+          <w:b/>
+        </w:rPr>
+        <w:t>?</w:t>
+      </w:r>
+    </w:p>
+    <w:p>
+      <w:pPr>
+        <w:rPr>
+          <w:b/>
+        </w:rPr>
+      </w:pPr>
       <w:bookmarkStart w:id="0" w:name="_GoBack"/>
       <w:bookmarkEnd w:id="0"/>
     </w:p>
+    <w:p/>
     <w:p>
       <w:r>
         <w:rPr>
           <w:noProof/>
           <w:lang w:eastAsia="pt-BR"/>
         </w:rPr>
-        <w:lastRenderedPageBreak/>
         <w:drawing>
           <wp:inline distT="0" distB="0" distL="0" distR="0" wp14:anchorId="66F9AC61" wp14:editId="362B8EC7">
             <wp:extent cx="5400040" cy="3036071"/>
             <wp:effectExtent l="0" t="0" r="0" b="0"/>
             <wp:docPr id="2" name="Imagem 2"/>
-            <wp:cNvGraphicFramePr>
-              <a:graphicFrameLocks xmlns:a="http://schemas.openxmlformats.org/drawingml/2006/main" noChangeAspect="1"/>
-            </wp:cNvGraphicFramePr>
-            <a:graphic xmlns:a="http://schemas.openxmlformats.org/drawingml/2006/main">
-              <a:graphicData uri="http://schemas.openxmlformats.org/drawingml/2006/picture">
-                <pic:pic xmlns:pic="http://schemas.openxmlformats.org/drawingml/2006/picture">
-                  <pic:nvPicPr>
-                    <pic:cNvPr id="0" name=""/>
-                    <pic:cNvPicPr/>
-                  </pic:nvPicPr>
-                  <pic:blipFill>
-                    <a:blip r:embed="rId7"/>
-                    <a:stretch>
-                      <a:fillRect/>
-                    </a:stretch>
-                  </pic:blipFill>
-                  <pic:spPr>
-                    <a:xfrm>
-                      <a:off x="0" y="0"/>
-                      <a:ext cx="5400040" cy="3036071"/>
-                    </a:xfrm>
-                    <a:prstGeom prst="rect">
-                      <a:avLst/>
-                    </a:prstGeom>
-                  </pic:spPr>
-                </pic:pic>
-              </a:graphicData>
-            </a:graphic>
-          </wp:inline>
-        </w:drawing>
-      </w:r>
-      <w:r>
-        <w:rPr>
-          <w:noProof/>
-          <w:lang w:eastAsia="pt-BR"/>
-        </w:rPr>
-        <w:drawing>
-          <wp:inline distT="0" distB="0" distL="0" distR="0" wp14:anchorId="36443FB0" wp14:editId="1905608C">
-            <wp:extent cx="5400040" cy="3036071"/>
-            <wp:effectExtent l="0" t="0" r="0" b="0"/>
-            <wp:docPr id="3" name="Imagem 3"/>
             <wp:cNvGraphicFramePr>
               <a:graphicFrameLocks xmlns:a="http://schemas.openxmlformats.org/drawingml/2006/main" noChangeAspect="1"/>
             </wp:cNvGraphicFramePr>
@@ -176,6 +297,47 @@
           </wp:inline>
         </w:drawing>
       </w:r>
+      <w:r>
+        <w:rPr>
+          <w:noProof/>
+          <w:lang w:eastAsia="pt-BR"/>
+        </w:rPr>
+        <w:drawing>
+          <wp:inline distT="0" distB="0" distL="0" distR="0" wp14:anchorId="36443FB0" wp14:editId="1905608C">
+            <wp:extent cx="5400040" cy="3036071"/>
+            <wp:effectExtent l="0" t="0" r="0" b="0"/>
+            <wp:docPr id="3" name="Imagem 3"/>
+            <wp:cNvGraphicFramePr>
+              <a:graphicFrameLocks xmlns:a="http://schemas.openxmlformats.org/drawingml/2006/main" noChangeAspect="1"/>
+            </wp:cNvGraphicFramePr>
+            <a:graphic xmlns:a="http://schemas.openxmlformats.org/drawingml/2006/main">
+              <a:graphicData uri="http://schemas.openxmlformats.org/drawingml/2006/picture">
+                <pic:pic xmlns:pic="http://schemas.openxmlformats.org/drawingml/2006/picture">
+                  <pic:nvPicPr>
+                    <pic:cNvPr id="0" name=""/>
+                    <pic:cNvPicPr/>
+                  </pic:nvPicPr>
+                  <pic:blipFill>
+                    <a:blip r:embed="rId9"/>
+                    <a:stretch>
+                      <a:fillRect/>
+                    </a:stretch>
+                  </pic:blipFill>
+                  <pic:spPr>
+                    <a:xfrm>
+                      <a:off x="0" y="0"/>
+                      <a:ext cx="5400040" cy="3036071"/>
+                    </a:xfrm>
+                    <a:prstGeom prst="rect">
+                      <a:avLst/>
+                    </a:prstGeom>
+                  </pic:spPr>
+                </pic:pic>
+              </a:graphicData>
+            </a:graphic>
+          </wp:inline>
+        </w:drawing>
+      </w:r>
     </w:p>
     <w:p>
       <w:r>
@@ -200,7 +362,7 @@
                     <pic:cNvPicPr/>
                   </pic:nvPicPr>
                   <pic:blipFill>
-                    <a:blip r:embed="rId9"/>
+                    <a:blip r:embed="rId10"/>
                     <a:stretch>
                       <a:fillRect/>
                     </a:stretch>
@@ -391,6 +553,26 @@
     <w:name w:val="Normal"/>
     <w:qFormat/>
   </w:style>
+  <w:style w:type="paragraph" w:styleId="Ttulo2">
+    <w:name w:val="heading 2"/>
+    <w:basedOn w:val="Normal"/>
+    <w:link w:val="Ttulo2Char"/>
+    <w:uiPriority w:val="9"/>
+    <w:qFormat/>
+    <w:rsid w:val="000C081D"/>
+    <w:pPr>
+      <w:spacing w:before="100" w:beforeAutospacing="1" w:after="100" w:afterAutospacing="1" w:line="240" w:lineRule="auto"/>
+      <w:outlineLvl w:val="1"/>
+    </w:pPr>
+    <w:rPr>
+      <w:rFonts w:ascii="Times New Roman" w:eastAsia="Times New Roman" w:hAnsi="Times New Roman" w:cs="Times New Roman"/>
+      <w:b/>
+      <w:bCs/>
+      <w:sz w:val="36"/>
+      <w:szCs w:val="36"/>
+      <w:lang w:eastAsia="pt-BR"/>
+    </w:rPr>
+  </w:style>
   <w:style w:type="character" w:default="1" w:styleId="Fontepargpadro">
     <w:name w:val="Default Paragraph Font"/>
     <w:uiPriority w:val="1"/>
@@ -446,6 +628,32 @@
       <w:rFonts w:ascii="Tahoma" w:hAnsi="Tahoma" w:cs="Tahoma"/>
       <w:sz w:val="16"/>
       <w:szCs w:val="16"/>
+    </w:rPr>
+  </w:style>
+  <w:style w:type="character" w:customStyle="1" w:styleId="Ttulo2Char">
+    <w:name w:val="Título 2 Char"/>
+    <w:basedOn w:val="Fontepargpadro"/>
+    <w:link w:val="Ttulo2"/>
+    <w:uiPriority w:val="9"/>
+    <w:rsid w:val="000C081D"/>
+    <w:rPr>
+      <w:rFonts w:ascii="Times New Roman" w:eastAsia="Times New Roman" w:hAnsi="Times New Roman" w:cs="Times New Roman"/>
+      <w:b/>
+      <w:bCs/>
+      <w:sz w:val="36"/>
+      <w:szCs w:val="36"/>
+      <w:lang w:eastAsia="pt-BR"/>
+    </w:rPr>
+  </w:style>
+  <w:style w:type="character" w:styleId="Hyperlink">
+    <w:name w:val="Hyperlink"/>
+    <w:basedOn w:val="Fontepargpadro"/>
+    <w:uiPriority w:val="99"/>
+    <w:unhideWhenUsed/>
+    <w:rsid w:val="000C081D"/>
+    <w:rPr>
+      <w:color w:val="0000FF" w:themeColor="hyperlink"/>
+      <w:u w:val="single"/>
     </w:rPr>
   </w:style>
 </w:styles>
@@ -611,6 +819,26 @@
     <w:name w:val="Normal"/>
     <w:qFormat/>
   </w:style>
+  <w:style w:type="paragraph" w:styleId="Ttulo2">
+    <w:name w:val="heading 2"/>
+    <w:basedOn w:val="Normal"/>
+    <w:link w:val="Ttulo2Char"/>
+    <w:uiPriority w:val="9"/>
+    <w:qFormat/>
+    <w:rsid w:val="000C081D"/>
+    <w:pPr>
+      <w:spacing w:before="100" w:beforeAutospacing="1" w:after="100" w:afterAutospacing="1" w:line="240" w:lineRule="auto"/>
+      <w:outlineLvl w:val="1"/>
+    </w:pPr>
+    <w:rPr>
+      <w:rFonts w:ascii="Times New Roman" w:eastAsia="Times New Roman" w:hAnsi="Times New Roman" w:cs="Times New Roman"/>
+      <w:b/>
+      <w:bCs/>
+      <w:sz w:val="36"/>
+      <w:szCs w:val="36"/>
+      <w:lang w:eastAsia="pt-BR"/>
+    </w:rPr>
+  </w:style>
   <w:style w:type="character" w:default="1" w:styleId="Fontepargpadro">
     <w:name w:val="Default Paragraph Font"/>
     <w:uiPriority w:val="1"/>
@@ -666,6 +894,32 @@
       <w:rFonts w:ascii="Tahoma" w:hAnsi="Tahoma" w:cs="Tahoma"/>
       <w:sz w:val="16"/>
       <w:szCs w:val="16"/>
+    </w:rPr>
+  </w:style>
+  <w:style w:type="character" w:customStyle="1" w:styleId="Ttulo2Char">
+    <w:name w:val="Título 2 Char"/>
+    <w:basedOn w:val="Fontepargpadro"/>
+    <w:link w:val="Ttulo2"/>
+    <w:uiPriority w:val="9"/>
+    <w:rsid w:val="000C081D"/>
+    <w:rPr>
+      <w:rFonts w:ascii="Times New Roman" w:eastAsia="Times New Roman" w:hAnsi="Times New Roman" w:cs="Times New Roman"/>
+      <w:b/>
+      <w:bCs/>
+      <w:sz w:val="36"/>
+      <w:szCs w:val="36"/>
+      <w:lang w:eastAsia="pt-BR"/>
+    </w:rPr>
+  </w:style>
+  <w:style w:type="character" w:styleId="Hyperlink">
+    <w:name w:val="Hyperlink"/>
+    <w:basedOn w:val="Fontepargpadro"/>
+    <w:uiPriority w:val="99"/>
+    <w:unhideWhenUsed/>
+    <w:rsid w:val="000C081D"/>
+    <w:rPr>
+      <w:color w:val="0000FF" w:themeColor="hyperlink"/>
+      <w:u w:val="single"/>
     </w:rPr>
   </w:style>
 </w:styles>

</xml_diff>